<commit_message>
Update tasks in todo list
</commit_message>
<xml_diff>
--- a/DecomposeForPacking/docs/TO DO list.docx
+++ b/DecomposeForPacking/docs/TO DO list.docx
@@ -5,6 +5,7 @@
     <w:p>
       <w:pPr>
         <w:rPr>
+          <w:rFonts w:hint="cs"/>
           <w:sz w:val="28"/>
           <w:szCs w:val="28"/>
           <w:u w:val="single"/>
@@ -20,6 +21,26 @@
           <w:rtl/>
         </w:rPr>
         <w:t>משימות</w:t>
+      </w:r>
+    </w:p>
+    <w:p>
+      <w:pPr>
+        <w:rPr>
+          <w:sz w:val="28"/>
+          <w:szCs w:val="28"/>
+          <w:u w:val="single"/>
+          <w:rtl/>
+        </w:rPr>
+      </w:pPr>
+      <w:r>
+        <w:rPr>
+          <w:rFonts w:hint="cs"/>
+          <w:sz w:val="28"/>
+          <w:szCs w:val="28"/>
+          <w:u w:val="single"/>
+          <w:rtl/>
+        </w:rPr>
+        <w:t>תומר:</w:t>
       </w:r>
     </w:p>
     <w:p>
@@ -29,9 +50,6 @@
           <w:ilvl w:val="0"/>
           <w:numId w:val="1"/>
         </w:numPr>
-        <w:rPr>
-          <w:rFonts w:hint="cs"/>
-        </w:rPr>
       </w:pPr>
       <w:r>
         <w:rPr>
@@ -43,8 +61,6 @@
       <w:r>
         <w:t>packing</w:t>
       </w:r>
-      <w:bookmarkStart w:id="0" w:name="_GoBack"/>
-      <w:bookmarkEnd w:id="0"/>
     </w:p>
     <w:p>
       <w:pPr>
@@ -53,9 +69,6 @@
           <w:ilvl w:val="0"/>
           <w:numId w:val="1"/>
         </w:numPr>
-        <w:rPr>
-          <w:rFonts w:hint="cs"/>
-        </w:rPr>
       </w:pPr>
       <w:r>
         <w:rPr>
@@ -92,6 +105,9 @@
           <w:ilvl w:val="0"/>
           <w:numId w:val="1"/>
         </w:numPr>
+        <w:rPr>
+          <w:rFonts w:hint="cs"/>
+        </w:rPr>
       </w:pPr>
       <w:r>
         <w:rPr>
@@ -114,6 +130,179 @@
         <w:t>Decompose</w:t>
       </w:r>
     </w:p>
+    <w:p>
+      <w:pPr>
+        <w:rPr>
+          <w:rFonts w:hint="cs"/>
+          <w:rtl/>
+        </w:rPr>
+      </w:pPr>
+    </w:p>
+    <w:p>
+      <w:pPr>
+        <w:rPr>
+          <w:rFonts w:hint="cs"/>
+          <w:rtl/>
+        </w:rPr>
+      </w:pPr>
+    </w:p>
+    <w:p>
+      <w:pPr>
+        <w:rPr>
+          <w:sz w:val="28"/>
+          <w:szCs w:val="28"/>
+          <w:u w:val="single"/>
+          <w:rtl/>
+        </w:rPr>
+      </w:pPr>
+      <w:r>
+        <w:rPr>
+          <w:rFonts w:hint="cs"/>
+          <w:sz w:val="28"/>
+          <w:szCs w:val="28"/>
+          <w:u w:val="single"/>
+          <w:rtl/>
+        </w:rPr>
+        <w:t>אור</w:t>
+      </w:r>
+      <w:r>
+        <w:rPr>
+          <w:rFonts w:hint="cs"/>
+          <w:sz w:val="28"/>
+          <w:szCs w:val="28"/>
+          <w:u w:val="single"/>
+          <w:rtl/>
+        </w:rPr>
+        <w:t>:</w:t>
+      </w:r>
+    </w:p>
+    <w:p>
+      <w:pPr>
+        <w:pStyle w:val="ListParagraph"/>
+        <w:numPr>
+          <w:ilvl w:val="0"/>
+          <w:numId w:val="2"/>
+        </w:numPr>
+        <w:rPr>
+          <w:rFonts w:hint="cs"/>
+        </w:rPr>
+      </w:pPr>
+      <w:r>
+        <w:rPr>
+          <w:rFonts w:hint="cs"/>
+          <w:rtl/>
+        </w:rPr>
+        <w:t>לממש כיסוי חלקי ל</w:t>
+      </w:r>
+      <w:r>
+        <w:t>dlxSolver</w:t>
+      </w:r>
+      <w:r>
+        <w:rPr>
+          <w:rFonts w:hint="cs"/>
+          <w:rtl/>
+        </w:rPr>
+        <w:t xml:space="preserve"> כדי לתמוך ב</w:t>
+      </w:r>
+      <w:r>
+        <w:t>part</w:t>
+      </w:r>
+      <w:r>
+        <w:rPr>
+          <w:rFonts w:hint="cs"/>
+          <w:rtl/>
+        </w:rPr>
+        <w:t>ים גדולים.</w:t>
+      </w:r>
+      <w:bookmarkStart w:id="0" w:name="_GoBack"/>
+      <w:bookmarkEnd w:id="0"/>
+    </w:p>
+    <w:p>
+      <w:pPr>
+        <w:pStyle w:val="ListParagraph"/>
+        <w:numPr>
+          <w:ilvl w:val="0"/>
+          <w:numId w:val="2"/>
+        </w:numPr>
+        <w:rPr>
+          <w:rFonts w:hint="cs"/>
+        </w:rPr>
+      </w:pPr>
+      <w:r>
+        <w:rPr>
+          <w:rFonts w:hint="cs"/>
+          <w:rtl/>
+        </w:rPr>
+        <w:t xml:space="preserve">לממש </w:t>
+      </w:r>
+      <w:r>
+        <w:t>hashcode</w:t>
+      </w:r>
+      <w:r>
+        <w:rPr>
+          <w:rFonts w:hint="cs"/>
+          <w:rtl/>
+        </w:rPr>
+        <w:t xml:space="preserve"> לפתרונות </w:t>
+      </w:r>
+      <w:r>
+        <w:t>Decompose</w:t>
+      </w:r>
+      <w:r>
+        <w:rPr>
+          <w:rFonts w:hint="cs"/>
+          <w:rtl/>
+        </w:rPr>
+        <w:t xml:space="preserve"> (לקרו</w:t>
+      </w:r>
+      <w:r>
+        <w:rPr>
+          <w:rFonts w:hint="cs"/>
+          <w:rtl/>
+        </w:rPr>
+        <w:t>א מקובץ חיצוני מספרים ראשוניים).</w:t>
+      </w:r>
+    </w:p>
+    <w:p>
+      <w:pPr>
+        <w:pStyle w:val="ListParagraph"/>
+        <w:numPr>
+          <w:ilvl w:val="0"/>
+          <w:numId w:val="2"/>
+        </w:numPr>
+        <w:rPr>
+          <w:rFonts w:hint="cs"/>
+        </w:rPr>
+      </w:pPr>
+      <w:r>
+        <w:rPr>
+          <w:rFonts w:hint="cs"/>
+          <w:rtl/>
+        </w:rPr>
+        <w:t>לסדר ב</w:t>
+      </w:r>
+      <w:r>
+        <w:t>Release</w:t>
+      </w:r>
+      <w:r>
+        <w:rPr>
+          <w:rFonts w:hint="cs"/>
+          <w:rtl/>
+        </w:rPr>
+        <w:t xml:space="preserve"> נתיבים של טעינה של ה</w:t>
+      </w:r>
+      <w:r>
+        <w:t>shader</w:t>
+      </w:r>
+      <w:r>
+        <w:rPr>
+          <w:rFonts w:hint="cs"/>
+          <w:rtl/>
+        </w:rPr>
+        <w:t>ים.</w:t>
+      </w:r>
+    </w:p>
+    <w:p/>
     <w:sectPr>
       <w:pgSz w:w="11906" w:h="16838"/>
       <w:pgMar w:top="1440" w:right="1800" w:bottom="1440" w:left="1800" w:header="708" w:footer="708" w:gutter="0"/>
@@ -129,6 +318,95 @@
 <file path=word/numbering.xml><?xml version="1.0" encoding="utf-8"?>
 <w:numbering xmlns:wpc="http://schemas.microsoft.com/office/word/2010/wordprocessingCanvas" xmlns:mc="http://schemas.openxmlformats.org/markup-compatibility/2006" xmlns:o="urn:schemas-microsoft-com:office:office" xmlns:r="http://schemas.openxmlformats.org/officeDocument/2006/relationships" xmlns:m="http://schemas.openxmlformats.org/officeDocument/2006/math" xmlns:v="urn:schemas-microsoft-com:vml" xmlns:wp14="http://schemas.microsoft.com/office/word/2010/wordprocessingDrawing" xmlns:wp="http://schemas.openxmlformats.org/drawingml/2006/wordprocessingDrawing" xmlns:w10="urn:schemas-microsoft-com:office:word" xmlns:w="http://schemas.openxmlformats.org/wordprocessingml/2006/main" xmlns:w14="http://schemas.microsoft.com/office/word/2010/wordml" xmlns:wpg="http://schemas.microsoft.com/office/word/2010/wordprocessingGroup" xmlns:wpi="http://schemas.microsoft.com/office/word/2010/wordprocessingInk" xmlns:wne="http://schemas.microsoft.com/office/word/2006/wordml" xmlns:wps="http://schemas.microsoft.com/office/word/2010/wordprocessingShape" mc:Ignorable="w14 wp14">
   <w:abstractNum w:abstractNumId="0">
+    <w:nsid w:val="1BD73FB0"/>
+    <w:multiLevelType w:val="hybridMultilevel"/>
+    <w:tmpl w:val="61709B32"/>
+    <w:lvl w:ilvl="0" w:tplc="0409000F">
+      <w:start w:val="1"/>
+      <w:numFmt w:val="decimal"/>
+      <w:lvlText w:val="%1."/>
+      <w:lvlJc w:val="left"/>
+      <w:pPr>
+        <w:ind w:left="720" w:hanging="360"/>
+      </w:pPr>
+      <w:rPr>
+        <w:rFonts w:hint="default"/>
+      </w:rPr>
+    </w:lvl>
+    <w:lvl w:ilvl="1" w:tplc="04090019" w:tentative="1">
+      <w:start w:val="1"/>
+      <w:numFmt w:val="lowerLetter"/>
+      <w:lvlText w:val="%2."/>
+      <w:lvlJc w:val="left"/>
+      <w:pPr>
+        <w:ind w:left="1440" w:hanging="360"/>
+      </w:pPr>
+    </w:lvl>
+    <w:lvl w:ilvl="2" w:tplc="0409001B" w:tentative="1">
+      <w:start w:val="1"/>
+      <w:numFmt w:val="lowerRoman"/>
+      <w:lvlText w:val="%3."/>
+      <w:lvlJc w:val="right"/>
+      <w:pPr>
+        <w:ind w:left="2160" w:hanging="180"/>
+      </w:pPr>
+    </w:lvl>
+    <w:lvl w:ilvl="3" w:tplc="0409000F" w:tentative="1">
+      <w:start w:val="1"/>
+      <w:numFmt w:val="decimal"/>
+      <w:lvlText w:val="%4."/>
+      <w:lvlJc w:val="left"/>
+      <w:pPr>
+        <w:ind w:left="2880" w:hanging="360"/>
+      </w:pPr>
+    </w:lvl>
+    <w:lvl w:ilvl="4" w:tplc="04090019" w:tentative="1">
+      <w:start w:val="1"/>
+      <w:numFmt w:val="lowerLetter"/>
+      <w:lvlText w:val="%5."/>
+      <w:lvlJc w:val="left"/>
+      <w:pPr>
+        <w:ind w:left="3600" w:hanging="360"/>
+      </w:pPr>
+    </w:lvl>
+    <w:lvl w:ilvl="5" w:tplc="0409001B" w:tentative="1">
+      <w:start w:val="1"/>
+      <w:numFmt w:val="lowerRoman"/>
+      <w:lvlText w:val="%6."/>
+      <w:lvlJc w:val="right"/>
+      <w:pPr>
+        <w:ind w:left="4320" w:hanging="180"/>
+      </w:pPr>
+    </w:lvl>
+    <w:lvl w:ilvl="6" w:tplc="0409000F" w:tentative="1">
+      <w:start w:val="1"/>
+      <w:numFmt w:val="decimal"/>
+      <w:lvlText w:val="%7."/>
+      <w:lvlJc w:val="left"/>
+      <w:pPr>
+        <w:ind w:left="5040" w:hanging="360"/>
+      </w:pPr>
+    </w:lvl>
+    <w:lvl w:ilvl="7" w:tplc="04090019" w:tentative="1">
+      <w:start w:val="1"/>
+      <w:numFmt w:val="lowerLetter"/>
+      <w:lvlText w:val="%8."/>
+      <w:lvlJc w:val="left"/>
+      <w:pPr>
+        <w:ind w:left="5760" w:hanging="360"/>
+      </w:pPr>
+    </w:lvl>
+    <w:lvl w:ilvl="8" w:tplc="0409001B" w:tentative="1">
+      <w:start w:val="1"/>
+      <w:numFmt w:val="lowerRoman"/>
+      <w:lvlText w:val="%9."/>
+      <w:lvlJc w:val="right"/>
+      <w:pPr>
+        <w:ind w:left="6480" w:hanging="180"/>
+      </w:pPr>
+    </w:lvl>
+  </w:abstractNum>
+  <w:abstractNum w:abstractNumId="1">
     <w:nsid w:val="62937CD9"/>
     <w:multiLevelType w:val="hybridMultilevel"/>
     <w:tmpl w:val="61709B32"/>
@@ -218,6 +496,9 @@
     </w:lvl>
   </w:abstractNum>
   <w:num w:numId="1">
+    <w:abstractNumId w:val="1"/>
+  </w:num>
+  <w:num w:numId="2">
     <w:abstractNumId w:val="0"/>
   </w:num>
 </w:numbering>

</xml_diff>